<commit_message>
Working.  Position transmission via HX1 successful.  Able to consume packets via Direwolf
</commit_message>
<xml_diff>
--- a/LumNotes.docx
+++ b/LumNotes.docx
@@ -42,13 +42,384 @@
     <w:p>
       <w:pPr>
         <w:pStyle w:val="NoSpacing"/>
-      </w:pPr>
+        <w:numPr>
+          <w:ilvl w:val="0"/>
+          <w:numId w:val="1"/>
+        </w:numPr>
+      </w:pPr>
+      <w:r>
+        <w:t>03/22/22 – Got radio transmitting</w:t>
+      </w:r>
+    </w:p>
+    <w:p>
+      <w:pPr>
+        <w:pStyle w:val="NoSpacing"/>
+        <w:numPr>
+          <w:ilvl w:val="0"/>
+          <w:numId w:val="1"/>
+        </w:numPr>
+      </w:pPr>
+      <w:r>
+        <w:t xml:space="preserve">03/23/22 – Got </w:t>
+      </w:r>
+      <w:proofErr w:type="spellStart"/>
+      <w:r>
+        <w:t>Direwolf</w:t>
+      </w:r>
+      <w:proofErr w:type="spellEnd"/>
+      <w:r>
+        <w:t xml:space="preserve"> decoding position measurements.  Temperature and </w:t>
+      </w:r>
+      <w:proofErr w:type="gramStart"/>
+      <w:r>
+        <w:t>Vin</w:t>
+      </w:r>
+      <w:proofErr w:type="gramEnd"/>
+      <w:r>
+        <w:t xml:space="preserve"> seem fishy.</w:t>
+      </w:r>
+    </w:p>
+    <w:p>
+      <w:pPr>
+        <w:pStyle w:val="NoSpacing"/>
+      </w:pPr>
+    </w:p>
+    <w:p>
+      <w:pPr>
+        <w:pStyle w:val="NoSpacing"/>
+      </w:pPr>
+    </w:p>
+    <w:p>
+      <w:pPr>
+        <w:pStyle w:val="NoSpacing"/>
+      </w:pPr>
+    </w:p>
+    <w:p>
+      <w:pPr>
+        <w:pStyle w:val="NoSpacing"/>
+      </w:pPr>
+    </w:p>
+    <w:p>
+      <w:pPr>
+        <w:pStyle w:val="NoSpacing"/>
+        <w:rPr>
+          <w:b/>
+        </w:rPr>
+      </w:pPr>
+      <w:r>
+        <w:rPr>
+          <w:b/>
+        </w:rPr>
+        <w:t>sensors_avr.cpp</w:t>
+      </w:r>
+    </w:p>
+    <w:p>
+      <w:pPr>
+        <w:pStyle w:val="NoSpacing"/>
+      </w:pPr>
+    </w:p>
+    <w:p>
+      <w:pPr>
+        <w:pStyle w:val="NoSpacing"/>
+      </w:pPr>
+      <w:proofErr w:type="spellStart"/>
+      <w:proofErr w:type="gramStart"/>
+      <w:r>
+        <w:t>int</w:t>
+      </w:r>
+      <w:proofErr w:type="spellEnd"/>
+      <w:proofErr w:type="gramEnd"/>
+      <w:r>
+        <w:t xml:space="preserve"> sensors_ext_lm60()</w:t>
+      </w:r>
+    </w:p>
+    <w:p>
+      <w:pPr>
+        <w:pStyle w:val="NoSpacing"/>
+      </w:pPr>
+      <w:r>
+        <w:t>{</w:t>
+      </w:r>
+    </w:p>
+    <w:p>
+      <w:pPr>
+        <w:pStyle w:val="NoSpacing"/>
+      </w:pPr>
+      <w:r>
+        <w:t xml:space="preserve">  </w:t>
+      </w:r>
+      <w:proofErr w:type="gramStart"/>
+      <w:r>
+        <w:t>return</w:t>
+      </w:r>
+      <w:proofErr w:type="gramEnd"/>
+      <w:r>
+        <w:t xml:space="preserve"> sensors_lm60(EXTERNAL_LM60_VS_PIN, EXTERNAL_LM60_VOUT_PIN);</w:t>
+      </w:r>
+    </w:p>
+    <w:p>
+      <w:pPr>
+        <w:pStyle w:val="NoSpacing"/>
+      </w:pPr>
+      <w:r>
+        <w:t>}</w:t>
+      </w:r>
+    </w:p>
+    <w:p>
+      <w:pPr>
+        <w:pStyle w:val="NoSpacing"/>
+      </w:pPr>
+    </w:p>
+    <w:p>
+      <w:pPr>
+        <w:pStyle w:val="NoSpacing"/>
+      </w:pPr>
+      <w:proofErr w:type="spellStart"/>
+      <w:proofErr w:type="gramStart"/>
+      <w:r>
+        <w:t>int</w:t>
+      </w:r>
+      <w:proofErr w:type="spellEnd"/>
+      <w:proofErr w:type="gramEnd"/>
+      <w:r>
+        <w:t xml:space="preserve"> sensors_int_lm60()</w:t>
+      </w:r>
+    </w:p>
+    <w:p>
+      <w:pPr>
+        <w:pStyle w:val="NoSpacing"/>
+      </w:pPr>
+      <w:r>
+        <w:t>{</w:t>
+      </w:r>
+    </w:p>
+    <w:p>
+      <w:pPr>
+        <w:pStyle w:val="NoSpacing"/>
+      </w:pPr>
+      <w:r>
+        <w:t xml:space="preserve">  </w:t>
+      </w:r>
+      <w:proofErr w:type="gramStart"/>
+      <w:r>
+        <w:t>return</w:t>
+      </w:r>
+      <w:proofErr w:type="gramEnd"/>
+      <w:r>
+        <w:t xml:space="preserve"> sensors_lm60(INTERNAL_LM60_VS_PIN, INTERNAL_LM60_VOUT_PIN);</w:t>
+      </w:r>
+    </w:p>
+    <w:p>
+      <w:pPr>
+        <w:pStyle w:val="NoSpacing"/>
+      </w:pPr>
+      <w:r>
+        <w:t>}</w:t>
+      </w:r>
+    </w:p>
+    <w:p>
+      <w:pPr>
+        <w:pStyle w:val="NoSpacing"/>
+      </w:pPr>
+    </w:p>
+    <w:p>
+      <w:pPr>
+        <w:pStyle w:val="NoSpacing"/>
+      </w:pPr>
+    </w:p>
+    <w:p>
+      <w:pPr>
+        <w:pStyle w:val="NoSpacing"/>
+        <w:rPr>
+          <w:b/>
+        </w:rPr>
+      </w:pPr>
+      <w:proofErr w:type="spellStart"/>
+      <w:r>
+        <w:rPr>
+          <w:b/>
+        </w:rPr>
+        <w:t>config.h</w:t>
+      </w:r>
+      <w:proofErr w:type="spellEnd"/>
+    </w:p>
+    <w:p>
+      <w:pPr>
+        <w:pStyle w:val="NoSpacing"/>
+      </w:pPr>
+    </w:p>
+    <w:p>
+      <w:pPr>
+        <w:pStyle w:val="NoSpacing"/>
+      </w:pPr>
+      <w:r>
+        <w:t>// Pin mappings for the internal / external temperature sensors. VS refers</w:t>
+      </w:r>
+    </w:p>
+    <w:p>
+      <w:pPr>
+        <w:pStyle w:val="NoSpacing"/>
+      </w:pPr>
+      <w:r>
+        <w:t>// to (</w:t>
+      </w:r>
+      <w:proofErr w:type="spellStart"/>
+      <w:r>
+        <w:t>arduino</w:t>
+      </w:r>
+      <w:proofErr w:type="spellEnd"/>
+      <w:r>
+        <w:t>) digital pins, whereas VOUT refers to (</w:t>
+      </w:r>
+      <w:proofErr w:type="spellStart"/>
+      <w:r>
+        <w:t>arduino</w:t>
+      </w:r>
+      <w:proofErr w:type="spellEnd"/>
+      <w:r>
+        <w:t>) analog pins.</w:t>
+      </w:r>
+    </w:p>
+    <w:p>
+      <w:pPr>
+        <w:pStyle w:val="NoSpacing"/>
+      </w:pPr>
+      <w:r>
+        <w:t>#define INTERNAL_LM60_VS_PIN     6</w:t>
+      </w:r>
+    </w:p>
+    <w:p>
+      <w:pPr>
+        <w:pStyle w:val="NoSpacing"/>
+      </w:pPr>
+      <w:r>
+        <w:t>#define INTERNAL_LM60_VOUT_PIN   0</w:t>
+      </w:r>
+    </w:p>
+    <w:p>
+      <w:pPr>
+        <w:pStyle w:val="NoSpacing"/>
+      </w:pPr>
+      <w:r>
+        <w:t>#define EXTERNAL_LM60_VS_PIN     7</w:t>
+      </w:r>
+    </w:p>
+    <w:p>
+      <w:pPr>
+        <w:pStyle w:val="NoSpacing"/>
+      </w:pPr>
+      <w:r>
+        <w:t>#define EXTERNAL_LM60_VOUT_PIN   1</w:t>
+      </w:r>
+    </w:p>
+    <w:p>
+      <w:pPr>
+        <w:pStyle w:val="NoSpacing"/>
+      </w:pPr>
+    </w:p>
+    <w:p>
+      <w:pPr>
+        <w:pStyle w:val="NoSpacing"/>
+      </w:pPr>
+      <w:r>
+        <w:t>// Units for temperature sensors (Added by: Kyle Crockett)</w:t>
+      </w:r>
+    </w:p>
+    <w:p>
+      <w:pPr>
+        <w:pStyle w:val="NoSpacing"/>
+      </w:pPr>
+      <w:r>
+        <w:t>// 1 = Celsius, 2 = Kelvin, 3 = Fahrenheit</w:t>
+      </w:r>
+    </w:p>
+    <w:p>
+      <w:pPr>
+        <w:pStyle w:val="NoSpacing"/>
+      </w:pPr>
+      <w:r>
+        <w:t>#define TEMP_UNIT 1</w:t>
+      </w:r>
+    </w:p>
+    <w:p>
+      <w:pPr>
+        <w:pStyle w:val="NoSpacing"/>
+      </w:pPr>
+    </w:p>
+    <w:p>
+      <w:pPr>
+        <w:pStyle w:val="NoSpacing"/>
+      </w:pPr>
+      <w:r>
+        <w:t>// Calibration value in the units selected. Use integer only.</w:t>
+      </w:r>
+    </w:p>
+    <w:p>
+      <w:pPr>
+        <w:pStyle w:val="NoSpacing"/>
+      </w:pPr>
+      <w:r>
+        <w:t>#define CALIBRATION_VAL 0</w:t>
+      </w:r>
+    </w:p>
+    <w:p>
+      <w:pPr>
+        <w:pStyle w:val="NoSpacing"/>
+      </w:pPr>
+    </w:p>
+    <w:p>
+      <w:pPr>
+        <w:pStyle w:val="NoSpacing"/>
+      </w:pPr>
+      <w:r>
+        <w:t>// Resistors divider for the voltage meter (ohms)</w:t>
+      </w:r>
+    </w:p>
+    <w:p>
+      <w:pPr>
+        <w:pStyle w:val="NoSpacing"/>
+      </w:pPr>
+      <w:r>
+        <w:t>#define VMETER_R1       10000</w:t>
+      </w:r>
+    </w:p>
+    <w:p>
+      <w:pPr>
+        <w:pStyle w:val="NoSpacing"/>
+      </w:pPr>
+      <w:r>
+        <w:t>#define VMETER_R2       3300</w:t>
+      </w:r>
+    </w:p>
+    <w:p>
+      <w:pPr>
+        <w:pStyle w:val="NoSpacing"/>
+      </w:pPr>
+    </w:p>
+    <w:p>
+      <w:pPr>
+        <w:pStyle w:val="NoSpacing"/>
+      </w:pPr>
+      <w:r>
+        <w:t>// Voltage meter analog pin</w:t>
+      </w:r>
+    </w:p>
+    <w:p>
+      <w:pPr>
+        <w:pStyle w:val="NoSpacing"/>
+      </w:pPr>
+      <w:r>
+        <w:t>#define VMETER_PIN      2</w:t>
+      </w:r>
+      <w:bookmarkStart w:id="0" w:name="_GoBack"/>
+      <w:bookmarkEnd w:id="0"/>
     </w:p>
     <w:p>
       <w:pPr>
         <w:pStyle w:val="Heading1"/>
       </w:pPr>
       <w:r>
+        <w:lastRenderedPageBreak/>
         <w:t>Troubleshooting</w:t>
       </w:r>
     </w:p>
@@ -74,6 +445,9 @@
         <w:pStyle w:val="NoSpacing"/>
       </w:pPr>
       <w:r>
+        <w:rPr>
+          <w:noProof/>
+        </w:rPr>
         <w:drawing>
           <wp:inline distT="0" distB="0" distL="0" distR="0" wp14:anchorId="331154D6" wp14:editId="5C25FB5B">
             <wp:extent cx="5943600" cy="821055"/>
@@ -129,8 +503,6 @@
       <w:r>
         <w:t xml:space="preserve">Arduino </w:t>
       </w:r>
-      <w:bookmarkStart w:id="0" w:name="_GoBack"/>
-      <w:bookmarkEnd w:id="0"/>
       <w:r>
         <w:t>Mega</w:t>
       </w:r>

</xml_diff>

<commit_message>
Adding example of direwolf log file
</commit_message>
<xml_diff>
--- a/LumNotes.docx
+++ b/LumNotes.docx
@@ -13,19 +13,36 @@
     <w:p>
       <w:pPr>
         <w:pStyle w:val="NoSpacing"/>
+      </w:pPr>
+      <w:r>
+        <w:t>12/07/21</w:t>
+      </w:r>
+    </w:p>
+    <w:p>
+      <w:pPr>
+        <w:pStyle w:val="NoSpacing"/>
         <w:numPr>
           <w:ilvl w:val="0"/>
           <w:numId w:val="1"/>
         </w:numPr>
       </w:pPr>
       <w:r>
-        <w:t xml:space="preserve">12/07/21 – initial fork of </w:t>
-      </w:r>
-      <w:proofErr w:type="spellStart"/>
-      <w:r>
-        <w:t>Trackduino</w:t>
-      </w:r>
-      <w:proofErr w:type="spellEnd"/>
+        <w:t>initial fork of Trackduino</w:t>
+      </w:r>
+    </w:p>
+    <w:p>
+      <w:pPr>
+        <w:pStyle w:val="NoSpacing"/>
+        <w:ind w:left="720"/>
+      </w:pPr>
+    </w:p>
+    <w:p>
+      <w:pPr>
+        <w:pStyle w:val="NoSpacing"/>
+      </w:pPr>
+      <w:r>
+        <w:t>03/21/22</w:t>
+      </w:r>
     </w:p>
     <w:p>
       <w:pPr>
@@ -36,7 +53,21 @@
         </w:numPr>
       </w:pPr>
       <w:r>
-        <w:t>03/21/22 – Tried to build/compile.  Ran into error.</w:t>
+        <w:t>Tried to build/compile.  Ran into error.</w:t>
+      </w:r>
+    </w:p>
+    <w:p>
+      <w:pPr>
+        <w:pStyle w:val="NoSpacing"/>
+        <w:ind w:left="360"/>
+      </w:pPr>
+    </w:p>
+    <w:p>
+      <w:pPr>
+        <w:pStyle w:val="NoSpacing"/>
+      </w:pPr>
+      <w:r>
+        <w:t>03/22/22</w:t>
       </w:r>
     </w:p>
     <w:p>
@@ -48,7 +79,21 @@
         </w:numPr>
       </w:pPr>
       <w:r>
-        <w:t>03/22/22 – Got radio transmitting</w:t>
+        <w:t>Got radio transmitting</w:t>
+      </w:r>
+    </w:p>
+    <w:p>
+      <w:pPr>
+        <w:pStyle w:val="NoSpacing"/>
+        <w:ind w:left="360"/>
+      </w:pPr>
+    </w:p>
+    <w:p>
+      <w:pPr>
+        <w:pStyle w:val="NoSpacing"/>
+      </w:pPr>
+      <w:r>
+        <w:t>03/23/22</w:t>
       </w:r>
     </w:p>
     <w:p>
@@ -60,34 +105,87 @@
         </w:numPr>
       </w:pPr>
       <w:r>
-        <w:t xml:space="preserve">03/23/22 – Got </w:t>
-      </w:r>
-      <w:proofErr w:type="spellStart"/>
-      <w:r>
-        <w:t>Direwolf</w:t>
-      </w:r>
-      <w:proofErr w:type="spellEnd"/>
-      <w:r>
-        <w:t xml:space="preserve"> decoding position measurements.  Temperature and </w:t>
-      </w:r>
-      <w:proofErr w:type="gramStart"/>
-      <w:r>
-        <w:t>Vin</w:t>
-      </w:r>
-      <w:proofErr w:type="gramEnd"/>
-      <w:r>
-        <w:t xml:space="preserve"> seem fishy.</w:t>
-      </w:r>
-    </w:p>
-    <w:p>
-      <w:pPr>
-        <w:pStyle w:val="NoSpacing"/>
-      </w:pPr>
-    </w:p>
-    <w:p>
-      <w:pPr>
-        <w:pStyle w:val="NoSpacing"/>
-      </w:pPr>
+        <w:t>Got Direwolf decoding position measurements.  Temperature and Vin seem fishy.</w:t>
+      </w:r>
+      <w:r>
+        <w:t xml:space="preserve">  We might need to rewrite the temperature code to use the thermocouples instead of the LM60 sensors.</w:t>
+      </w:r>
+      <w:bookmarkStart w:id="0" w:name="_GoBack"/>
+      <w:bookmarkEnd w:id="0"/>
+    </w:p>
+    <w:p>
+      <w:pPr>
+        <w:pStyle w:val="NoSpacing"/>
+        <w:numPr>
+          <w:ilvl w:val="0"/>
+          <w:numId w:val="1"/>
+        </w:numPr>
+      </w:pPr>
+      <w:r>
+        <w:t>Got Pinpoint APRS application to listen to KISS TNC packets and display position.</w:t>
+      </w:r>
+    </w:p>
+    <w:p>
+      <w:pPr>
+        <w:pStyle w:val="NoSpacing"/>
+        <w:numPr>
+          <w:ilvl w:val="0"/>
+          <w:numId w:val="1"/>
+        </w:numPr>
+      </w:pPr>
+      <w:r>
+        <w:t>Modified Direwolf config file so a .log file is generated.  We can probably decode this via Matlab.</w:t>
+      </w:r>
+    </w:p>
+    <w:p>
+      <w:pPr>
+        <w:pStyle w:val="NoSpacing"/>
+      </w:pPr>
+    </w:p>
+    <w:p>
+      <w:pPr>
+        <w:pStyle w:val="NoSpacing"/>
+      </w:pPr>
+      <w:r>
+        <w:rPr>
+          <w:noProof/>
+        </w:rPr>
+        <w:drawing>
+          <wp:inline distT="0" distB="0" distL="0" distR="0" wp14:anchorId="14B325AF" wp14:editId="260171DB">
+            <wp:extent cx="5943600" cy="1010920"/>
+            <wp:effectExtent l="0" t="0" r="0" b="0"/>
+            <wp:docPr id="2" name="Picture 2"/>
+            <wp:cNvGraphicFramePr>
+              <a:graphicFrameLocks xmlns:a="http://schemas.openxmlformats.org/drawingml/2006/main" noChangeAspect="1"/>
+            </wp:cNvGraphicFramePr>
+            <a:graphic xmlns:a="http://schemas.openxmlformats.org/drawingml/2006/main">
+              <a:graphicData uri="http://schemas.openxmlformats.org/drawingml/2006/picture">
+                <pic:pic xmlns:pic="http://schemas.openxmlformats.org/drawingml/2006/picture">
+                  <pic:nvPicPr>
+                    <pic:cNvPr id="1" name=""/>
+                    <pic:cNvPicPr/>
+                  </pic:nvPicPr>
+                  <pic:blipFill>
+                    <a:blip r:embed="rId5"/>
+                    <a:stretch>
+                      <a:fillRect/>
+                    </a:stretch>
+                  </pic:blipFill>
+                  <pic:spPr>
+                    <a:xfrm>
+                      <a:off x="0" y="0"/>
+                      <a:ext cx="5943600" cy="1010920"/>
+                    </a:xfrm>
+                    <a:prstGeom prst="rect">
+                      <a:avLst/>
+                    </a:prstGeom>
+                  </pic:spPr>
+                </pic:pic>
+              </a:graphicData>
+            </a:graphic>
+          </wp:inline>
+        </w:drawing>
+      </w:r>
     </w:p>
     <w:p>
       <w:pPr>
@@ -122,15 +220,8 @@
       <w:pPr>
         <w:pStyle w:val="NoSpacing"/>
       </w:pPr>
-      <w:proofErr w:type="spellStart"/>
-      <w:proofErr w:type="gramStart"/>
-      <w:r>
-        <w:t>int</w:t>
-      </w:r>
-      <w:proofErr w:type="spellEnd"/>
-      <w:proofErr w:type="gramEnd"/>
-      <w:r>
-        <w:t xml:space="preserve"> sensors_ext_lm60()</w:t>
+      <w:r>
+        <w:t>int sensors_ext_lm60()</w:t>
       </w:r>
     </w:p>
     <w:p>
@@ -146,15 +237,7 @@
         <w:pStyle w:val="NoSpacing"/>
       </w:pPr>
       <w:r>
-        <w:t xml:space="preserve">  </w:t>
-      </w:r>
-      <w:proofErr w:type="gramStart"/>
-      <w:r>
-        <w:t>return</w:t>
-      </w:r>
-      <w:proofErr w:type="gramEnd"/>
-      <w:r>
-        <w:t xml:space="preserve"> sensors_lm60(EXTERNAL_LM60_VS_PIN, EXTERNAL_LM60_VOUT_PIN);</w:t>
+        <w:t xml:space="preserve">  return sensors_lm60(EXTERNAL_LM60_VS_PIN, EXTERNAL_LM60_VOUT_PIN);</w:t>
       </w:r>
     </w:p>
     <w:p>
@@ -174,15 +257,8 @@
       <w:pPr>
         <w:pStyle w:val="NoSpacing"/>
       </w:pPr>
-      <w:proofErr w:type="spellStart"/>
-      <w:proofErr w:type="gramStart"/>
-      <w:r>
-        <w:t>int</w:t>
-      </w:r>
-      <w:proofErr w:type="spellEnd"/>
-      <w:proofErr w:type="gramEnd"/>
-      <w:r>
-        <w:t xml:space="preserve"> sensors_int_lm60()</w:t>
+      <w:r>
+        <w:t>int sensors_int_lm60()</w:t>
       </w:r>
     </w:p>
     <w:p>
@@ -198,15 +274,7 @@
         <w:pStyle w:val="NoSpacing"/>
       </w:pPr>
       <w:r>
-        <w:t xml:space="preserve">  </w:t>
-      </w:r>
-      <w:proofErr w:type="gramStart"/>
-      <w:r>
-        <w:t>return</w:t>
-      </w:r>
-      <w:proofErr w:type="gramEnd"/>
-      <w:r>
-        <w:t xml:space="preserve"> sensors_lm60(INTERNAL_LM60_VS_PIN, INTERNAL_LM60_VOUT_PIN);</w:t>
+        <w:t xml:space="preserve">  return sensors_lm60(INTERNAL_LM60_VS_PIN, INTERNAL_LM60_VOUT_PIN);</w:t>
       </w:r>
     </w:p>
     <w:p>
@@ -234,14 +302,12 @@
           <w:b/>
         </w:rPr>
       </w:pPr>
-      <w:proofErr w:type="spellStart"/>
       <w:r>
         <w:rPr>
           <w:b/>
         </w:rPr>
         <w:t>config.h</w:t>
       </w:r>
-      <w:proofErr w:type="spellEnd"/>
     </w:p>
     <w:p>
       <w:pPr>
@@ -261,23 +327,7 @@
         <w:pStyle w:val="NoSpacing"/>
       </w:pPr>
       <w:r>
-        <w:t>// to (</w:t>
-      </w:r>
-      <w:proofErr w:type="spellStart"/>
-      <w:r>
-        <w:t>arduino</w:t>
-      </w:r>
-      <w:proofErr w:type="spellEnd"/>
-      <w:r>
-        <w:t>) digital pins, whereas VOUT refers to (</w:t>
-      </w:r>
-      <w:proofErr w:type="spellStart"/>
-      <w:r>
-        <w:t>arduino</w:t>
-      </w:r>
-      <w:proofErr w:type="spellEnd"/>
-      <w:r>
-        <w:t>) analog pins.</w:t>
+        <w:t>// to (arduino) digital pins, whereas VOUT refers to (arduino) analog pins.</w:t>
       </w:r>
     </w:p>
     <w:p>
@@ -322,6 +372,7 @@
         <w:pStyle w:val="NoSpacing"/>
       </w:pPr>
       <w:r>
+        <w:lastRenderedPageBreak/>
         <w:t>// Units for temperature sensors (Added by: Kyle Crockett)</w:t>
       </w:r>
     </w:p>
@@ -411,15 +462,12 @@
       <w:r>
         <w:t>#define VMETER_PIN      2</w:t>
       </w:r>
-      <w:bookmarkStart w:id="0" w:name="_GoBack"/>
-      <w:bookmarkEnd w:id="0"/>
     </w:p>
     <w:p>
       <w:pPr>
         <w:pStyle w:val="Heading1"/>
       </w:pPr>
       <w:r>
-        <w:lastRenderedPageBreak/>
         <w:t>Troubleshooting</w:t>
       </w:r>
     </w:p>
@@ -464,7 +512,7 @@
                     <pic:cNvPicPr/>
                   </pic:nvPicPr>
                   <pic:blipFill>
-                    <a:blip r:embed="rId5"/>
+                    <a:blip r:embed="rId6"/>
                     <a:stretch>
                       <a:fillRect/>
                     </a:stretch>
@@ -525,7 +573,7 @@
   <w:abstractNum w:abstractNumId="0" w15:restartNumberingAfterBreak="0">
     <w:nsid w:val="04EC70A5"/>
     <w:multiLevelType w:val="hybridMultilevel"/>
-    <w:tmpl w:val="8278C18A"/>
+    <w:tmpl w:val="3E0CBD9A"/>
     <w:lvl w:ilvl="0" w:tplc="04090001">
       <w:start w:val="1"/>
       <w:numFmt w:val="bullet"/>

</xml_diff>

<commit_message>
Verified to have lat/lon transmitting working but temperature transmission doesn't seem to work
</commit_message>
<xml_diff>
--- a/LumNotes.docx
+++ b/LumNotes.docx
@@ -27,8 +27,13 @@
         </w:numPr>
       </w:pPr>
       <w:r>
-        <w:t>initial fork of Trackduino</w:t>
-      </w:r>
+        <w:t xml:space="preserve">initial fork of </w:t>
+      </w:r>
+      <w:proofErr w:type="spellStart"/>
+      <w:r>
+        <w:t>Trackduino</w:t>
+      </w:r>
+      <w:proofErr w:type="spellEnd"/>
     </w:p>
     <w:p>
       <w:pPr>
@@ -105,13 +110,35 @@
         </w:numPr>
       </w:pPr>
       <w:r>
-        <w:t>Got Direwolf decoding position measurements.  Temperature and Vin seem fishy.</w:t>
+        <w:t xml:space="preserve">Got </w:t>
+      </w:r>
+      <w:proofErr w:type="spellStart"/>
+      <w:r>
+        <w:t>Direwolf</w:t>
+      </w:r>
+      <w:proofErr w:type="spellEnd"/>
+      <w:r>
+        <w:t xml:space="preserve"> decoding position </w:t>
+      </w:r>
+      <w:proofErr w:type="gramStart"/>
+      <w:r>
+        <w:t>measurements.</w:t>
+      </w:r>
+      <w:proofErr w:type="gramEnd"/>
+      <w:r>
+        <w:t xml:space="preserve">  Temperature and </w:t>
+      </w:r>
+      <w:proofErr w:type="gramStart"/>
+      <w:r>
+        <w:t>Vin</w:t>
+      </w:r>
+      <w:proofErr w:type="gramEnd"/>
+      <w:r>
+        <w:t xml:space="preserve"> seem fishy.</w:t>
       </w:r>
       <w:r>
         <w:t xml:space="preserve">  We might need to rewrite the temperature code to use the thermocouples instead of the LM60 sensors.</w:t>
       </w:r>
-      <w:bookmarkStart w:id="0" w:name="_GoBack"/>
-      <w:bookmarkEnd w:id="0"/>
     </w:p>
     <w:p>
       <w:pPr>
@@ -134,7 +161,23 @@
         </w:numPr>
       </w:pPr>
       <w:r>
-        <w:t>Modified Direwolf config file so a .log file is generated.  We can probably decode this via Matlab.</w:t>
+        <w:t xml:space="preserve">Modified </w:t>
+      </w:r>
+      <w:proofErr w:type="spellStart"/>
+      <w:r>
+        <w:t>Direwolf</w:t>
+      </w:r>
+      <w:proofErr w:type="spellEnd"/>
+      <w:r>
+        <w:t xml:space="preserve"> </w:t>
+      </w:r>
+      <w:proofErr w:type="spellStart"/>
+      <w:r>
+        <w:t>config</w:t>
+      </w:r>
+      <w:proofErr w:type="spellEnd"/>
+      <w:r>
+        <w:t xml:space="preserve"> file so a .log file is generated.  We can probably decode this via Matlab.</w:t>
       </w:r>
     </w:p>
     <w:p>
@@ -196,6 +239,116 @@
       <w:pPr>
         <w:pStyle w:val="NoSpacing"/>
       </w:pPr>
+      <w:r>
+        <w:t>04/17/22</w:t>
+      </w:r>
+    </w:p>
+    <w:p>
+      <w:pPr>
+        <w:pStyle w:val="NoSpacing"/>
+        <w:numPr>
+          <w:ilvl w:val="0"/>
+          <w:numId w:val="4"/>
+        </w:numPr>
+      </w:pPr>
+      <w:r>
+        <w:t>Tried to get temperature sensors working.</w:t>
+      </w:r>
+    </w:p>
+    <w:p>
+      <w:pPr>
+        <w:pStyle w:val="NoSpacing"/>
+      </w:pPr>
+    </w:p>
+    <w:p>
+      <w:pPr>
+        <w:pStyle w:val="NoSpacing"/>
+        <w:rPr>
+          <w:b/>
+        </w:rPr>
+      </w:pPr>
+      <w:r>
+        <w:rPr>
+          <w:b/>
+        </w:rPr>
+        <w:t>aprs.cpp</w:t>
+      </w:r>
+    </w:p>
+    <w:p>
+      <w:pPr>
+        <w:pStyle w:val="NoSpacing"/>
+      </w:pPr>
+      <w:r>
+        <w:t xml:space="preserve">  ax25_send_</w:t>
+      </w:r>
+      <w:proofErr w:type="gramStart"/>
+      <w:r>
+        <w:t>string(</w:t>
+      </w:r>
+      <w:proofErr w:type="gramEnd"/>
+      <w:r>
+        <w:t>"/</w:t>
+      </w:r>
+      <w:proofErr w:type="spellStart"/>
+      <w:r>
+        <w:t>Ti</w:t>
+      </w:r>
+      <w:proofErr w:type="spellEnd"/>
+      <w:r>
+        <w:t>=");</w:t>
+      </w:r>
+    </w:p>
+    <w:p>
+      <w:pPr>
+        <w:pStyle w:val="NoSpacing"/>
+      </w:pPr>
+      <w:r>
+        <w:t xml:space="preserve">  </w:t>
+      </w:r>
+      <w:proofErr w:type="spellStart"/>
+      <w:proofErr w:type="gramStart"/>
+      <w:r>
+        <w:t>snprintf</w:t>
+      </w:r>
+      <w:proofErr w:type="spellEnd"/>
+      <w:r>
+        <w:t>(</w:t>
+      </w:r>
+      <w:proofErr w:type="gramEnd"/>
+      <w:r>
+        <w:t>temp, 6, "%d", sensors_int_lm60());</w:t>
+      </w:r>
+    </w:p>
+    <w:p>
+      <w:pPr>
+        <w:pStyle w:val="NoSpacing"/>
+      </w:pPr>
+      <w:r>
+        <w:t xml:space="preserve">  ax25_send_</w:t>
+      </w:r>
+      <w:proofErr w:type="gramStart"/>
+      <w:r>
+        <w:t>string(</w:t>
+      </w:r>
+      <w:proofErr w:type="gramEnd"/>
+      <w:r>
+        <w:t>temp);</w:t>
+      </w:r>
+    </w:p>
+    <w:p>
+      <w:pPr>
+        <w:pStyle w:val="NoSpacing"/>
+      </w:pPr>
+    </w:p>
+    <w:p>
+      <w:pPr>
+        <w:pStyle w:val="NoSpacing"/>
+      </w:pPr>
+    </w:p>
+    <w:p>
+      <w:pPr>
+        <w:pStyle w:val="NoSpacing"/>
+      </w:pPr>
     </w:p>
     <w:p>
       <w:pPr>
@@ -215,13 +368,47 @@
       <w:pPr>
         <w:pStyle w:val="NoSpacing"/>
       </w:pPr>
-    </w:p>
-    <w:p>
-      <w:pPr>
-        <w:pStyle w:val="NoSpacing"/>
-      </w:pPr>
-      <w:r>
-        <w:t>int sensors_ext_lm60()</w:t>
+      <w:proofErr w:type="spellStart"/>
+      <w:proofErr w:type="gramStart"/>
+      <w:r>
+        <w:t>int</w:t>
+      </w:r>
+      <w:proofErr w:type="spellEnd"/>
+      <w:proofErr w:type="gramEnd"/>
+      <w:r>
+        <w:t xml:space="preserve"> sensors_lm60(</w:t>
+      </w:r>
+      <w:proofErr w:type="spellStart"/>
+      <w:r>
+        <w:t>int</w:t>
+      </w:r>
+      <w:proofErr w:type="spellEnd"/>
+      <w:r>
+        <w:t xml:space="preserve"> </w:t>
+      </w:r>
+      <w:proofErr w:type="spellStart"/>
+      <w:r>
+        <w:t>powerPin</w:t>
+      </w:r>
+      <w:proofErr w:type="spellEnd"/>
+      <w:r>
+        <w:t xml:space="preserve">, </w:t>
+      </w:r>
+      <w:proofErr w:type="spellStart"/>
+      <w:r>
+        <w:t>int</w:t>
+      </w:r>
+      <w:proofErr w:type="spellEnd"/>
+      <w:r>
+        <w:t xml:space="preserve"> </w:t>
+      </w:r>
+      <w:proofErr w:type="spellStart"/>
+      <w:r>
+        <w:t>readPin</w:t>
+      </w:r>
+      <w:proofErr w:type="spellEnd"/>
+      <w:r>
+        <w:t>)</w:t>
       </w:r>
     </w:p>
     <w:p>
@@ -237,7 +424,367 @@
         <w:pStyle w:val="NoSpacing"/>
       </w:pPr>
       <w:r>
-        <w:t xml:space="preserve">  return sensors_lm60(EXTERNAL_LM60_VS_PIN, EXTERNAL_LM60_VOUT_PIN);</w:t>
+        <w:t xml:space="preserve">  </w:t>
+      </w:r>
+      <w:proofErr w:type="spellStart"/>
+      <w:r>
+        <w:t>pin_</w:t>
+      </w:r>
+      <w:proofErr w:type="gramStart"/>
+      <w:r>
+        <w:t>write</w:t>
+      </w:r>
+      <w:proofErr w:type="spellEnd"/>
+      <w:r>
+        <w:t>(</w:t>
+      </w:r>
+      <w:proofErr w:type="spellStart"/>
+      <w:proofErr w:type="gramEnd"/>
+      <w:r>
+        <w:t>powerPin</w:t>
+      </w:r>
+      <w:proofErr w:type="spellEnd"/>
+      <w:r>
+        <w:t>, HIGH);      // Turn the LM60 on</w:t>
+      </w:r>
+    </w:p>
+    <w:p>
+      <w:pPr>
+        <w:pStyle w:val="NoSpacing"/>
+      </w:pPr>
+      <w:r>
+        <w:t xml:space="preserve">  </w:t>
+      </w:r>
+      <w:proofErr w:type="spellStart"/>
+      <w:proofErr w:type="gramStart"/>
+      <w:r>
+        <w:t>analogReference</w:t>
+      </w:r>
+      <w:proofErr w:type="spellEnd"/>
+      <w:r>
+        <w:t>(</w:t>
+      </w:r>
+      <w:proofErr w:type="gramEnd"/>
+      <w:r>
+        <w:t xml:space="preserve">INTERNAL);      // Ref=1.1V. Okay up to 108 </w:t>
+      </w:r>
+      <w:proofErr w:type="spellStart"/>
+      <w:r>
+        <w:t>degC</w:t>
+      </w:r>
+      <w:proofErr w:type="spellEnd"/>
+      <w:r>
+        <w:t xml:space="preserve"> (424 + 6.25*108 = 1100mV)</w:t>
+      </w:r>
+    </w:p>
+    <w:p>
+      <w:pPr>
+        <w:pStyle w:val="NoSpacing"/>
+      </w:pPr>
+      <w:r>
+        <w:t xml:space="preserve">  </w:t>
+      </w:r>
+      <w:proofErr w:type="spellStart"/>
+      <w:proofErr w:type="gramStart"/>
+      <w:r>
+        <w:t>analogRead</w:t>
+      </w:r>
+      <w:proofErr w:type="spellEnd"/>
+      <w:r>
+        <w:t>(</w:t>
+      </w:r>
+      <w:proofErr w:type="spellStart"/>
+      <w:proofErr w:type="gramEnd"/>
+      <w:r>
+        <w:t>readPin</w:t>
+      </w:r>
+      <w:proofErr w:type="spellEnd"/>
+      <w:r>
+        <w:t>);            // Disregard the 1st conversion after changing ref (p.256)</w:t>
+      </w:r>
+    </w:p>
+    <w:p>
+      <w:pPr>
+        <w:pStyle w:val="NoSpacing"/>
+      </w:pPr>
+      <w:r>
+        <w:t xml:space="preserve">  </w:t>
+      </w:r>
+      <w:proofErr w:type="gramStart"/>
+      <w:r>
+        <w:t>delay(</w:t>
+      </w:r>
+      <w:proofErr w:type="gramEnd"/>
+      <w:r>
+        <w:t>10);                      // This is needed when switching references</w:t>
+      </w:r>
+    </w:p>
+    <w:p>
+      <w:pPr>
+        <w:pStyle w:val="NoSpacing"/>
+      </w:pPr>
+      <w:r>
+        <w:t xml:space="preserve">  </w:t>
+      </w:r>
+      <w:proofErr w:type="spellStart"/>
+      <w:proofErr w:type="gramStart"/>
+      <w:r>
+        <w:t>int</w:t>
+      </w:r>
+      <w:proofErr w:type="spellEnd"/>
+      <w:proofErr w:type="gramEnd"/>
+      <w:r>
+        <w:t xml:space="preserve"> </w:t>
+      </w:r>
+      <w:proofErr w:type="spellStart"/>
+      <w:r>
+        <w:t>adc</w:t>
+      </w:r>
+      <w:proofErr w:type="spellEnd"/>
+      <w:r>
+        <w:t xml:space="preserve"> = </w:t>
+      </w:r>
+      <w:proofErr w:type="spellStart"/>
+      <w:r>
+        <w:t>analogRead</w:t>
+      </w:r>
+      <w:proofErr w:type="spellEnd"/>
+      <w:r>
+        <w:t>(</w:t>
+      </w:r>
+      <w:proofErr w:type="spellStart"/>
+      <w:r>
+        <w:t>readPin</w:t>
+      </w:r>
+      <w:proofErr w:type="spellEnd"/>
+      <w:r>
+        <w:t>);  // Real read</w:t>
+      </w:r>
+    </w:p>
+    <w:p>
+      <w:pPr>
+        <w:pStyle w:val="NoSpacing"/>
+      </w:pPr>
+      <w:r>
+        <w:t xml:space="preserve">  </w:t>
+      </w:r>
+      <w:proofErr w:type="spellStart"/>
+      <w:r>
+        <w:t>pin_</w:t>
+      </w:r>
+      <w:proofErr w:type="gramStart"/>
+      <w:r>
+        <w:t>write</w:t>
+      </w:r>
+      <w:proofErr w:type="spellEnd"/>
+      <w:r>
+        <w:t>(</w:t>
+      </w:r>
+      <w:proofErr w:type="spellStart"/>
+      <w:proofErr w:type="gramEnd"/>
+      <w:r>
+        <w:t>powerPin</w:t>
+      </w:r>
+      <w:proofErr w:type="spellEnd"/>
+      <w:r>
+        <w:t>, LOW);       // Turn the LM60 off</w:t>
+      </w:r>
+    </w:p>
+    <w:p>
+      <w:pPr>
+        <w:pStyle w:val="NoSpacing"/>
+      </w:pPr>
+    </w:p>
+    <w:p>
+      <w:pPr>
+        <w:pStyle w:val="NoSpacing"/>
+      </w:pPr>
+      <w:r>
+        <w:t xml:space="preserve">  </w:t>
+      </w:r>
+      <w:proofErr w:type="spellStart"/>
+      <w:proofErr w:type="gramStart"/>
+      <w:r>
+        <w:t>int</w:t>
+      </w:r>
+      <w:proofErr w:type="spellEnd"/>
+      <w:proofErr w:type="gramEnd"/>
+      <w:r>
+        <w:t xml:space="preserve"> mV = 1100L * </w:t>
+      </w:r>
+      <w:proofErr w:type="spellStart"/>
+      <w:r>
+        <w:t>adc</w:t>
+      </w:r>
+      <w:proofErr w:type="spellEnd"/>
+      <w:r>
+        <w:t xml:space="preserve"> / 1024L;   // Millivolts</w:t>
+      </w:r>
+    </w:p>
+    <w:p>
+      <w:pPr>
+        <w:pStyle w:val="NoSpacing"/>
+      </w:pPr>
+    </w:p>
+    <w:p>
+      <w:pPr>
+        <w:pStyle w:val="NoSpacing"/>
+      </w:pPr>
+      <w:r>
+        <w:t xml:space="preserve">  </w:t>
+      </w:r>
+      <w:proofErr w:type="gramStart"/>
+      <w:r>
+        <w:t>switch(</w:t>
+      </w:r>
+      <w:proofErr w:type="gramEnd"/>
+      <w:r>
+        <w:t>TEMP_UNIT) {</w:t>
+      </w:r>
+    </w:p>
+    <w:p>
+      <w:pPr>
+        <w:pStyle w:val="NoSpacing"/>
+      </w:pPr>
+      <w:r>
+        <w:lastRenderedPageBreak/>
+        <w:t xml:space="preserve">    </w:t>
+      </w:r>
+      <w:proofErr w:type="gramStart"/>
+      <w:r>
+        <w:t>case</w:t>
+      </w:r>
+      <w:proofErr w:type="gramEnd"/>
+      <w:r>
+        <w:t xml:space="preserve"> 1: // C</w:t>
+      </w:r>
+    </w:p>
+    <w:p>
+      <w:pPr>
+        <w:pStyle w:val="NoSpacing"/>
+      </w:pPr>
+      <w:r>
+        <w:t xml:space="preserve">      // </w:t>
+      </w:r>
+      <w:proofErr w:type="gramStart"/>
+      <w:r>
+        <w:t>Vo(</w:t>
+      </w:r>
+      <w:proofErr w:type="gramEnd"/>
+      <w:r>
+        <w:t>mV) = (6.25*T) + 424 -&gt; T = (Vo - 424) * 100 / 625</w:t>
+      </w:r>
+    </w:p>
+    <w:p>
+      <w:pPr>
+        <w:pStyle w:val="NoSpacing"/>
+      </w:pPr>
+      <w:r>
+        <w:t xml:space="preserve">      </w:t>
+      </w:r>
+      <w:proofErr w:type="gramStart"/>
+      <w:r>
+        <w:t>return</w:t>
+      </w:r>
+      <w:proofErr w:type="gramEnd"/>
+      <w:r>
+        <w:t xml:space="preserve"> (4L * (mV - 424) / 25) + CALIBRATION_VAL;</w:t>
+      </w:r>
+    </w:p>
+    <w:p>
+      <w:pPr>
+        <w:pStyle w:val="NoSpacing"/>
+      </w:pPr>
+      <w:r>
+        <w:t xml:space="preserve">    </w:t>
+      </w:r>
+      <w:proofErr w:type="gramStart"/>
+      <w:r>
+        <w:t>case</w:t>
+      </w:r>
+      <w:proofErr w:type="gramEnd"/>
+      <w:r>
+        <w:t xml:space="preserve"> 2: // K</w:t>
+      </w:r>
+    </w:p>
+    <w:p>
+      <w:pPr>
+        <w:pStyle w:val="NoSpacing"/>
+      </w:pPr>
+      <w:r>
+        <w:t xml:space="preserve">      // C + 273 = K</w:t>
+      </w:r>
+    </w:p>
+    <w:p>
+      <w:pPr>
+        <w:pStyle w:val="NoSpacing"/>
+      </w:pPr>
+      <w:r>
+        <w:t xml:space="preserve">      </w:t>
+      </w:r>
+      <w:proofErr w:type="gramStart"/>
+      <w:r>
+        <w:t>return</w:t>
+      </w:r>
+      <w:proofErr w:type="gramEnd"/>
+      <w:r>
+        <w:t xml:space="preserve"> (4L * (mV - 424) / 25) + 273 + CALIBRATION_VAL;</w:t>
+      </w:r>
+    </w:p>
+    <w:p>
+      <w:pPr>
+        <w:pStyle w:val="NoSpacing"/>
+      </w:pPr>
+      <w:r>
+        <w:t xml:space="preserve">    </w:t>
+      </w:r>
+      <w:proofErr w:type="gramStart"/>
+      <w:r>
+        <w:t>case</w:t>
+      </w:r>
+      <w:proofErr w:type="gramEnd"/>
+      <w:r>
+        <w:t xml:space="preserve"> 3: // F</w:t>
+      </w:r>
+    </w:p>
+    <w:p>
+      <w:pPr>
+        <w:pStyle w:val="NoSpacing"/>
+      </w:pPr>
+      <w:r>
+        <w:t xml:space="preserve">      // (9/5</w:t>
+      </w:r>
+      <w:proofErr w:type="gramStart"/>
+      <w:r>
+        <w:t>)C</w:t>
+      </w:r>
+      <w:proofErr w:type="gramEnd"/>
+      <w:r>
+        <w:t xml:space="preserve"> + 32 = F</w:t>
+      </w:r>
+    </w:p>
+    <w:p>
+      <w:pPr>
+        <w:pStyle w:val="NoSpacing"/>
+      </w:pPr>
+      <w:r>
+        <w:t xml:space="preserve">      </w:t>
+      </w:r>
+      <w:proofErr w:type="gramStart"/>
+      <w:r>
+        <w:t>return</w:t>
+      </w:r>
+      <w:proofErr w:type="gramEnd"/>
+      <w:r>
+        <w:t xml:space="preserve"> (36L * (mV - 424) / 125) + 32 + CALIBRATION_VAL;</w:t>
+      </w:r>
+    </w:p>
+    <w:p>
+      <w:pPr>
+        <w:pStyle w:val="NoSpacing"/>
+      </w:pPr>
+      <w:r>
+        <w:t xml:space="preserve">  }</w:t>
       </w:r>
     </w:p>
     <w:p>
@@ -257,8 +804,20 @@
       <w:pPr>
         <w:pStyle w:val="NoSpacing"/>
       </w:pPr>
-      <w:r>
-        <w:t>int sensors_int_lm60()</w:t>
+    </w:p>
+    <w:p>
+      <w:pPr>
+        <w:pStyle w:val="NoSpacing"/>
+      </w:pPr>
+      <w:proofErr w:type="spellStart"/>
+      <w:proofErr w:type="gramStart"/>
+      <w:r>
+        <w:t>int</w:t>
+      </w:r>
+      <w:proofErr w:type="spellEnd"/>
+      <w:proofErr w:type="gramEnd"/>
+      <w:r>
+        <w:t xml:space="preserve"> sensors_ext_lm60()</w:t>
       </w:r>
     </w:p>
     <w:p>
@@ -274,7 +833,15 @@
         <w:pStyle w:val="NoSpacing"/>
       </w:pPr>
       <w:r>
-        <w:t xml:space="preserve">  return sensors_lm60(INTERNAL_LM60_VS_PIN, INTERNAL_LM60_VOUT_PIN);</w:t>
+        <w:t xml:space="preserve">  </w:t>
+      </w:r>
+      <w:proofErr w:type="gramStart"/>
+      <w:r>
+        <w:t>return</w:t>
+      </w:r>
+      <w:proofErr w:type="gramEnd"/>
+      <w:r>
+        <w:t xml:space="preserve"> sensors_lm60(EXTERNAL_LM60_VS_PIN, EXTERNAL_LM60_VOUT_PIN);</w:t>
       </w:r>
     </w:p>
     <w:p>
@@ -284,6 +851,68 @@
       <w:r>
         <w:t>}</w:t>
       </w:r>
+    </w:p>
+    <w:p>
+      <w:pPr>
+        <w:pStyle w:val="NoSpacing"/>
+      </w:pPr>
+    </w:p>
+    <w:p>
+      <w:pPr>
+        <w:pStyle w:val="NoSpacing"/>
+      </w:pPr>
+      <w:proofErr w:type="spellStart"/>
+      <w:proofErr w:type="gramStart"/>
+      <w:r>
+        <w:t>int</w:t>
+      </w:r>
+      <w:proofErr w:type="spellEnd"/>
+      <w:proofErr w:type="gramEnd"/>
+      <w:r>
+        <w:t xml:space="preserve"> sensors_int_lm60()</w:t>
+      </w:r>
+    </w:p>
+    <w:p>
+      <w:pPr>
+        <w:pStyle w:val="NoSpacing"/>
+      </w:pPr>
+      <w:r>
+        <w:t>{</w:t>
+      </w:r>
+    </w:p>
+    <w:p>
+      <w:pPr>
+        <w:pStyle w:val="NoSpacing"/>
+      </w:pPr>
+      <w:r>
+        <w:t xml:space="preserve">  </w:t>
+      </w:r>
+      <w:proofErr w:type="gramStart"/>
+      <w:r>
+        <w:t>return</w:t>
+      </w:r>
+      <w:proofErr w:type="gramEnd"/>
+      <w:r>
+        <w:t xml:space="preserve"> sensors_lm60(INTERNAL_LM60_VS_PIN, INTERNAL_LM60_VOUT_PIN);</w:t>
+      </w:r>
+    </w:p>
+    <w:p>
+      <w:pPr>
+        <w:pStyle w:val="NoSpacing"/>
+      </w:pPr>
+      <w:r>
+        <w:t>}</w:t>
+      </w:r>
+    </w:p>
+    <w:p>
+      <w:pPr>
+        <w:pStyle w:val="NoSpacing"/>
+      </w:pPr>
+    </w:p>
+    <w:p>
+      <w:pPr>
+        <w:pStyle w:val="NoSpacing"/>
+      </w:pPr>
     </w:p>
     <w:p>
       <w:pPr>
@@ -302,12 +931,14 @@
           <w:b/>
         </w:rPr>
       </w:pPr>
+      <w:proofErr w:type="spellStart"/>
       <w:r>
         <w:rPr>
           <w:b/>
         </w:rPr>
         <w:t>config.h</w:t>
       </w:r>
+      <w:proofErr w:type="spellEnd"/>
     </w:p>
     <w:p>
       <w:pPr>
@@ -327,7 +958,23 @@
         <w:pStyle w:val="NoSpacing"/>
       </w:pPr>
       <w:r>
-        <w:t>// to (arduino) digital pins, whereas VOUT refers to (arduino) analog pins.</w:t>
+        <w:t>// to (</w:t>
+      </w:r>
+      <w:proofErr w:type="spellStart"/>
+      <w:r>
+        <w:t>arduino</w:t>
+      </w:r>
+      <w:proofErr w:type="spellEnd"/>
+      <w:r>
+        <w:t>) digital pins, whereas VOUT refers to (</w:t>
+      </w:r>
+      <w:proofErr w:type="spellStart"/>
+      <w:r>
+        <w:t>arduino</w:t>
+      </w:r>
+      <w:proofErr w:type="spellEnd"/>
+      <w:r>
+        <w:t>) analog pins.</w:t>
       </w:r>
     </w:p>
     <w:p>
@@ -372,7 +1019,6 @@
         <w:pStyle w:val="NoSpacing"/>
       </w:pPr>
       <w:r>
-        <w:lastRenderedPageBreak/>
         <w:t>// Units for temperature sensors (Added by: Kyle Crockett)</w:t>
       </w:r>
     </w:p>
@@ -461,6 +1107,137 @@
       </w:pPr>
       <w:r>
         <w:t>#define VMETER_PIN      2</w:t>
+      </w:r>
+    </w:p>
+    <w:p>
+      <w:pPr>
+        <w:pStyle w:val="NoSpacing"/>
+      </w:pPr>
+      <w:bookmarkStart w:id="0" w:name="_GoBack"/>
+      <w:bookmarkEnd w:id="0"/>
+    </w:p>
+    <w:p>
+      <w:pPr>
+        <w:pStyle w:val="NoSpacing"/>
+        <w:rPr>
+          <w:b/>
+        </w:rPr>
+      </w:pPr>
+      <w:r>
+        <w:rPr>
+          <w:b/>
+        </w:rPr>
+        <w:t>ax25.cpp</w:t>
+      </w:r>
+    </w:p>
+    <w:p>
+      <w:pPr>
+        <w:pStyle w:val="NoSpacing"/>
+      </w:pPr>
+    </w:p>
+    <w:p>
+      <w:pPr>
+        <w:pStyle w:val="NoSpacing"/>
+      </w:pPr>
+      <w:proofErr w:type="gramStart"/>
+      <w:r>
+        <w:t>void</w:t>
+      </w:r>
+      <w:proofErr w:type="gramEnd"/>
+    </w:p>
+    <w:p>
+      <w:pPr>
+        <w:pStyle w:val="NoSpacing"/>
+      </w:pPr>
+      <w:r>
+        <w:t>ax25_send_</w:t>
+      </w:r>
+      <w:proofErr w:type="gramStart"/>
+      <w:r>
+        <w:t>string(</w:t>
+      </w:r>
+      <w:proofErr w:type="spellStart"/>
+      <w:proofErr w:type="gramEnd"/>
+      <w:r>
+        <w:t>const</w:t>
+      </w:r>
+      <w:proofErr w:type="spellEnd"/>
+      <w:r>
+        <w:t xml:space="preserve"> char *string)</w:t>
+      </w:r>
+    </w:p>
+    <w:p>
+      <w:pPr>
+        <w:pStyle w:val="NoSpacing"/>
+      </w:pPr>
+      <w:r>
+        <w:t>{</w:t>
+      </w:r>
+    </w:p>
+    <w:p>
+      <w:pPr>
+        <w:pStyle w:val="NoSpacing"/>
+      </w:pPr>
+      <w:r>
+        <w:t xml:space="preserve">  </w:t>
+      </w:r>
+      <w:proofErr w:type="spellStart"/>
+      <w:proofErr w:type="gramStart"/>
+      <w:r>
+        <w:t>int</w:t>
+      </w:r>
+      <w:proofErr w:type="spellEnd"/>
+      <w:proofErr w:type="gramEnd"/>
+      <w:r>
+        <w:t xml:space="preserve"> i;</w:t>
+      </w:r>
+    </w:p>
+    <w:p>
+      <w:pPr>
+        <w:pStyle w:val="NoSpacing"/>
+      </w:pPr>
+      <w:r>
+        <w:t xml:space="preserve">  </w:t>
+      </w:r>
+      <w:proofErr w:type="gramStart"/>
+      <w:r>
+        <w:t>for</w:t>
+      </w:r>
+      <w:proofErr w:type="gramEnd"/>
+      <w:r>
+        <w:t xml:space="preserve"> (i = 0; string[i]; i++) {</w:t>
+      </w:r>
+    </w:p>
+    <w:p>
+      <w:pPr>
+        <w:pStyle w:val="NoSpacing"/>
+      </w:pPr>
+      <w:r>
+        <w:t xml:space="preserve">    ax25_send_</w:t>
+      </w:r>
+      <w:proofErr w:type="gramStart"/>
+      <w:r>
+        <w:t>byte(</w:t>
+      </w:r>
+      <w:proofErr w:type="gramEnd"/>
+      <w:r>
+        <w:t>string[i]);</w:t>
+      </w:r>
+    </w:p>
+    <w:p>
+      <w:pPr>
+        <w:pStyle w:val="NoSpacing"/>
+      </w:pPr>
+      <w:r>
+        <w:t xml:space="preserve">  }</w:t>
+      </w:r>
+    </w:p>
+    <w:p>
+      <w:pPr>
+        <w:pStyle w:val="NoSpacing"/>
+      </w:pPr>
+      <w:r>
+        <w:t>}</w:t>
       </w:r>
     </w:p>
     <w:p>
@@ -684,9 +1461,235 @@
     </w:lvl>
   </w:abstractNum>
   <w:abstractNum w:abstractNumId="1" w15:restartNumberingAfterBreak="0">
+    <w:nsid w:val="1922613B"/>
+    <w:multiLevelType w:val="hybridMultilevel"/>
+    <w:tmpl w:val="BE10F242"/>
+    <w:lvl w:ilvl="0" w:tplc="04090001">
+      <w:start w:val="1"/>
+      <w:numFmt w:val="bullet"/>
+      <w:lvlText w:val=""/>
+      <w:lvlJc w:val="left"/>
+      <w:pPr>
+        <w:ind w:left="720" w:hanging="360"/>
+      </w:pPr>
+      <w:rPr>
+        <w:rFonts w:ascii="Symbol" w:hAnsi="Symbol" w:hint="default"/>
+      </w:rPr>
+    </w:lvl>
+    <w:lvl w:ilvl="1" w:tplc="04090003" w:tentative="1">
+      <w:start w:val="1"/>
+      <w:numFmt w:val="bullet"/>
+      <w:lvlText w:val="o"/>
+      <w:lvlJc w:val="left"/>
+      <w:pPr>
+        <w:ind w:left="1440" w:hanging="360"/>
+      </w:pPr>
+      <w:rPr>
+        <w:rFonts w:ascii="Courier New" w:hAnsi="Courier New" w:cs="Courier New" w:hint="default"/>
+      </w:rPr>
+    </w:lvl>
+    <w:lvl w:ilvl="2" w:tplc="04090005" w:tentative="1">
+      <w:start w:val="1"/>
+      <w:numFmt w:val="bullet"/>
+      <w:lvlText w:val=""/>
+      <w:lvlJc w:val="left"/>
+      <w:pPr>
+        <w:ind w:left="2160" w:hanging="360"/>
+      </w:pPr>
+      <w:rPr>
+        <w:rFonts w:ascii="Wingdings" w:hAnsi="Wingdings" w:hint="default"/>
+      </w:rPr>
+    </w:lvl>
+    <w:lvl w:ilvl="3" w:tplc="04090001" w:tentative="1">
+      <w:start w:val="1"/>
+      <w:numFmt w:val="bullet"/>
+      <w:lvlText w:val=""/>
+      <w:lvlJc w:val="left"/>
+      <w:pPr>
+        <w:ind w:left="2880" w:hanging="360"/>
+      </w:pPr>
+      <w:rPr>
+        <w:rFonts w:ascii="Symbol" w:hAnsi="Symbol" w:hint="default"/>
+      </w:rPr>
+    </w:lvl>
+    <w:lvl w:ilvl="4" w:tplc="04090003" w:tentative="1">
+      <w:start w:val="1"/>
+      <w:numFmt w:val="bullet"/>
+      <w:lvlText w:val="o"/>
+      <w:lvlJc w:val="left"/>
+      <w:pPr>
+        <w:ind w:left="3600" w:hanging="360"/>
+      </w:pPr>
+      <w:rPr>
+        <w:rFonts w:ascii="Courier New" w:hAnsi="Courier New" w:cs="Courier New" w:hint="default"/>
+      </w:rPr>
+    </w:lvl>
+    <w:lvl w:ilvl="5" w:tplc="04090005" w:tentative="1">
+      <w:start w:val="1"/>
+      <w:numFmt w:val="bullet"/>
+      <w:lvlText w:val=""/>
+      <w:lvlJc w:val="left"/>
+      <w:pPr>
+        <w:ind w:left="4320" w:hanging="360"/>
+      </w:pPr>
+      <w:rPr>
+        <w:rFonts w:ascii="Wingdings" w:hAnsi="Wingdings" w:hint="default"/>
+      </w:rPr>
+    </w:lvl>
+    <w:lvl w:ilvl="6" w:tplc="04090001" w:tentative="1">
+      <w:start w:val="1"/>
+      <w:numFmt w:val="bullet"/>
+      <w:lvlText w:val=""/>
+      <w:lvlJc w:val="left"/>
+      <w:pPr>
+        <w:ind w:left="5040" w:hanging="360"/>
+      </w:pPr>
+      <w:rPr>
+        <w:rFonts w:ascii="Symbol" w:hAnsi="Symbol" w:hint="default"/>
+      </w:rPr>
+    </w:lvl>
+    <w:lvl w:ilvl="7" w:tplc="04090003" w:tentative="1">
+      <w:start w:val="1"/>
+      <w:numFmt w:val="bullet"/>
+      <w:lvlText w:val="o"/>
+      <w:lvlJc w:val="left"/>
+      <w:pPr>
+        <w:ind w:left="5760" w:hanging="360"/>
+      </w:pPr>
+      <w:rPr>
+        <w:rFonts w:ascii="Courier New" w:hAnsi="Courier New" w:cs="Courier New" w:hint="default"/>
+      </w:rPr>
+    </w:lvl>
+    <w:lvl w:ilvl="8" w:tplc="04090005" w:tentative="1">
+      <w:start w:val="1"/>
+      <w:numFmt w:val="bullet"/>
+      <w:lvlText w:val=""/>
+      <w:lvlJc w:val="left"/>
+      <w:pPr>
+        <w:ind w:left="6480" w:hanging="360"/>
+      </w:pPr>
+      <w:rPr>
+        <w:rFonts w:ascii="Wingdings" w:hAnsi="Wingdings" w:hint="default"/>
+      </w:rPr>
+    </w:lvl>
+  </w:abstractNum>
+  <w:abstractNum w:abstractNumId="2" w15:restartNumberingAfterBreak="0">
     <w:nsid w:val="3A7139D1"/>
     <w:multiLevelType w:val="hybridMultilevel"/>
     <w:tmpl w:val="901285AC"/>
+    <w:lvl w:ilvl="0" w:tplc="04090001">
+      <w:start w:val="1"/>
+      <w:numFmt w:val="bullet"/>
+      <w:lvlText w:val=""/>
+      <w:lvlJc w:val="left"/>
+      <w:pPr>
+        <w:ind w:left="720" w:hanging="360"/>
+      </w:pPr>
+      <w:rPr>
+        <w:rFonts w:ascii="Symbol" w:hAnsi="Symbol" w:hint="default"/>
+      </w:rPr>
+    </w:lvl>
+    <w:lvl w:ilvl="1" w:tplc="04090003" w:tentative="1">
+      <w:start w:val="1"/>
+      <w:numFmt w:val="bullet"/>
+      <w:lvlText w:val="o"/>
+      <w:lvlJc w:val="left"/>
+      <w:pPr>
+        <w:ind w:left="1440" w:hanging="360"/>
+      </w:pPr>
+      <w:rPr>
+        <w:rFonts w:ascii="Courier New" w:hAnsi="Courier New" w:cs="Courier New" w:hint="default"/>
+      </w:rPr>
+    </w:lvl>
+    <w:lvl w:ilvl="2" w:tplc="04090005" w:tentative="1">
+      <w:start w:val="1"/>
+      <w:numFmt w:val="bullet"/>
+      <w:lvlText w:val=""/>
+      <w:lvlJc w:val="left"/>
+      <w:pPr>
+        <w:ind w:left="2160" w:hanging="360"/>
+      </w:pPr>
+      <w:rPr>
+        <w:rFonts w:ascii="Wingdings" w:hAnsi="Wingdings" w:hint="default"/>
+      </w:rPr>
+    </w:lvl>
+    <w:lvl w:ilvl="3" w:tplc="04090001" w:tentative="1">
+      <w:start w:val="1"/>
+      <w:numFmt w:val="bullet"/>
+      <w:lvlText w:val=""/>
+      <w:lvlJc w:val="left"/>
+      <w:pPr>
+        <w:ind w:left="2880" w:hanging="360"/>
+      </w:pPr>
+      <w:rPr>
+        <w:rFonts w:ascii="Symbol" w:hAnsi="Symbol" w:hint="default"/>
+      </w:rPr>
+    </w:lvl>
+    <w:lvl w:ilvl="4" w:tplc="04090003" w:tentative="1">
+      <w:start w:val="1"/>
+      <w:numFmt w:val="bullet"/>
+      <w:lvlText w:val="o"/>
+      <w:lvlJc w:val="left"/>
+      <w:pPr>
+        <w:ind w:left="3600" w:hanging="360"/>
+      </w:pPr>
+      <w:rPr>
+        <w:rFonts w:ascii="Courier New" w:hAnsi="Courier New" w:cs="Courier New" w:hint="default"/>
+      </w:rPr>
+    </w:lvl>
+    <w:lvl w:ilvl="5" w:tplc="04090005" w:tentative="1">
+      <w:start w:val="1"/>
+      <w:numFmt w:val="bullet"/>
+      <w:lvlText w:val=""/>
+      <w:lvlJc w:val="left"/>
+      <w:pPr>
+        <w:ind w:left="4320" w:hanging="360"/>
+      </w:pPr>
+      <w:rPr>
+        <w:rFonts w:ascii="Wingdings" w:hAnsi="Wingdings" w:hint="default"/>
+      </w:rPr>
+    </w:lvl>
+    <w:lvl w:ilvl="6" w:tplc="04090001" w:tentative="1">
+      <w:start w:val="1"/>
+      <w:numFmt w:val="bullet"/>
+      <w:lvlText w:val=""/>
+      <w:lvlJc w:val="left"/>
+      <w:pPr>
+        <w:ind w:left="5040" w:hanging="360"/>
+      </w:pPr>
+      <w:rPr>
+        <w:rFonts w:ascii="Symbol" w:hAnsi="Symbol" w:hint="default"/>
+      </w:rPr>
+    </w:lvl>
+    <w:lvl w:ilvl="7" w:tplc="04090003" w:tentative="1">
+      <w:start w:val="1"/>
+      <w:numFmt w:val="bullet"/>
+      <w:lvlText w:val="o"/>
+      <w:lvlJc w:val="left"/>
+      <w:pPr>
+        <w:ind w:left="5760" w:hanging="360"/>
+      </w:pPr>
+      <w:rPr>
+        <w:rFonts w:ascii="Courier New" w:hAnsi="Courier New" w:cs="Courier New" w:hint="default"/>
+      </w:rPr>
+    </w:lvl>
+    <w:lvl w:ilvl="8" w:tplc="04090005" w:tentative="1">
+      <w:start w:val="1"/>
+      <w:numFmt w:val="bullet"/>
+      <w:lvlText w:val=""/>
+      <w:lvlJc w:val="left"/>
+      <w:pPr>
+        <w:ind w:left="6480" w:hanging="360"/>
+      </w:pPr>
+      <w:rPr>
+        <w:rFonts w:ascii="Wingdings" w:hAnsi="Wingdings" w:hint="default"/>
+      </w:rPr>
+    </w:lvl>
+  </w:abstractNum>
+  <w:abstractNum w:abstractNumId="3" w15:restartNumberingAfterBreak="0">
+    <w:nsid w:val="4318366B"/>
+    <w:multiLevelType w:val="hybridMultilevel"/>
+    <w:tmpl w:val="B2108364"/>
     <w:lvl w:ilvl="0" w:tplc="04090001">
       <w:start w:val="1"/>
       <w:numFmt w:val="bullet"/>
@@ -800,6 +1803,12 @@
     <w:abstractNumId w:val="0"/>
   </w:num>
   <w:num w:numId="2">
+    <w:abstractNumId w:val="2"/>
+  </w:num>
+  <w:num w:numId="3">
+    <w:abstractNumId w:val="3"/>
+  </w:num>
+  <w:num w:numId="4">
     <w:abstractNumId w:val="1"/>
   </w:num>
 </w:numbering>

</xml_diff>

<commit_message>
Got temperature sensors working
</commit_message>
<xml_diff>
--- a/LumNotes.docx
+++ b/LumNotes.docx
@@ -27,13 +27,8 @@
         </w:numPr>
       </w:pPr>
       <w:r>
-        <w:t xml:space="preserve">initial fork of </w:t>
-      </w:r>
-      <w:proofErr w:type="spellStart"/>
-      <w:r>
-        <w:t>Trackduino</w:t>
-      </w:r>
-      <w:proofErr w:type="spellEnd"/>
+        <w:t>initial fork of Trackduino</w:t>
+      </w:r>
     </w:p>
     <w:p>
       <w:pPr>
@@ -110,31 +105,7 @@
         </w:numPr>
       </w:pPr>
       <w:r>
-        <w:t xml:space="preserve">Got </w:t>
-      </w:r>
-      <w:proofErr w:type="spellStart"/>
-      <w:r>
-        <w:t>Direwolf</w:t>
-      </w:r>
-      <w:proofErr w:type="spellEnd"/>
-      <w:r>
-        <w:t xml:space="preserve"> decoding position </w:t>
-      </w:r>
-      <w:proofErr w:type="gramStart"/>
-      <w:r>
-        <w:t>measurements.</w:t>
-      </w:r>
-      <w:proofErr w:type="gramEnd"/>
-      <w:r>
-        <w:t xml:space="preserve">  Temperature and </w:t>
-      </w:r>
-      <w:proofErr w:type="gramStart"/>
-      <w:r>
-        <w:t>Vin</w:t>
-      </w:r>
-      <w:proofErr w:type="gramEnd"/>
-      <w:r>
-        <w:t xml:space="preserve"> seem fishy.</w:t>
+        <w:t>Got Direwolf decoding position measurements.  Temperature and Vin seem fishy.</w:t>
       </w:r>
       <w:r>
         <w:t xml:space="preserve">  We might need to rewrite the temperature code to use the thermocouples instead of the LM60 sensors.</w:t>
@@ -161,23 +132,7 @@
         </w:numPr>
       </w:pPr>
       <w:r>
-        <w:t xml:space="preserve">Modified </w:t>
-      </w:r>
-      <w:proofErr w:type="spellStart"/>
-      <w:r>
-        <w:t>Direwolf</w:t>
-      </w:r>
-      <w:proofErr w:type="spellEnd"/>
-      <w:r>
-        <w:t xml:space="preserve"> </w:t>
-      </w:r>
-      <w:proofErr w:type="spellStart"/>
-      <w:r>
-        <w:t>config</w:t>
-      </w:r>
-      <w:proofErr w:type="spellEnd"/>
-      <w:r>
-        <w:t xml:space="preserve"> file so a .log file is generated.  We can probably decode this via Matlab.</w:t>
+        <w:t>Modified Direwolf config file so a .log file is generated.  We can probably decode this via Matlab.</w:t>
       </w:r>
     </w:p>
     <w:p>
@@ -254,6 +209,41 @@
       <w:r>
         <w:t>Tried to get temperature sensors working.</w:t>
       </w:r>
+      <w:r>
+        <w:t xml:space="preserve">  Still not working.  Both still return a -127.  Confirmed that this is the value via serial monitor.</w:t>
+      </w:r>
+    </w:p>
+    <w:p>
+      <w:pPr>
+        <w:pStyle w:val="NoSpacing"/>
+      </w:pPr>
+    </w:p>
+    <w:p>
+      <w:pPr>
+        <w:pStyle w:val="NoSpacing"/>
+      </w:pPr>
+      <w:r>
+        <w:t>04/18/22</w:t>
+      </w:r>
+    </w:p>
+    <w:p>
+      <w:pPr>
+        <w:pStyle w:val="NoSpacing"/>
+        <w:numPr>
+          <w:ilvl w:val="0"/>
+          <w:numId w:val="4"/>
+        </w:numPr>
+      </w:pPr>
+      <w:r>
+        <w:t>Fixed temperature sensor.  It turns out I was using the wrong resistor.</w:t>
+      </w:r>
+      <w:bookmarkStart w:id="0" w:name="_GoBack"/>
+      <w:bookmarkEnd w:id="0"/>
+    </w:p>
+    <w:p>
+      <w:pPr>
+        <w:pStyle w:val="NoSpacing"/>
+      </w:pPr>
     </w:p>
     <w:p>
       <w:pPr>
@@ -279,60 +269,23 @@
         <w:pStyle w:val="NoSpacing"/>
       </w:pPr>
       <w:r>
-        <w:t xml:space="preserve">  ax25_send_</w:t>
-      </w:r>
-      <w:proofErr w:type="gramStart"/>
-      <w:r>
-        <w:t>string(</w:t>
-      </w:r>
-      <w:proofErr w:type="gramEnd"/>
-      <w:r>
-        <w:t>"/</w:t>
-      </w:r>
-      <w:proofErr w:type="spellStart"/>
-      <w:r>
-        <w:t>Ti</w:t>
-      </w:r>
-      <w:proofErr w:type="spellEnd"/>
-      <w:r>
-        <w:t>=");</w:t>
-      </w:r>
-    </w:p>
-    <w:p>
-      <w:pPr>
-        <w:pStyle w:val="NoSpacing"/>
-      </w:pPr>
-      <w:r>
-        <w:t xml:space="preserve">  </w:t>
-      </w:r>
-      <w:proofErr w:type="spellStart"/>
-      <w:proofErr w:type="gramStart"/>
-      <w:r>
-        <w:t>snprintf</w:t>
-      </w:r>
-      <w:proofErr w:type="spellEnd"/>
-      <w:r>
-        <w:t>(</w:t>
-      </w:r>
-      <w:proofErr w:type="gramEnd"/>
-      <w:r>
-        <w:t>temp, 6, "%d", sensors_int_lm60());</w:t>
-      </w:r>
-    </w:p>
-    <w:p>
-      <w:pPr>
-        <w:pStyle w:val="NoSpacing"/>
-      </w:pPr>
-      <w:r>
-        <w:t xml:space="preserve">  ax25_send_</w:t>
-      </w:r>
-      <w:proofErr w:type="gramStart"/>
-      <w:r>
-        <w:t>string(</w:t>
-      </w:r>
-      <w:proofErr w:type="gramEnd"/>
-      <w:r>
-        <w:t>temp);</w:t>
+        <w:t xml:space="preserve">  ax25_send_string("/Ti=");</w:t>
+      </w:r>
+    </w:p>
+    <w:p>
+      <w:pPr>
+        <w:pStyle w:val="NoSpacing"/>
+      </w:pPr>
+      <w:r>
+        <w:t xml:space="preserve">  snprintf(temp, 6, "%d", sensors_int_lm60());</w:t>
+      </w:r>
+    </w:p>
+    <w:p>
+      <w:pPr>
+        <w:pStyle w:val="NoSpacing"/>
+      </w:pPr>
+      <w:r>
+        <w:t xml:space="preserve">  ax25_send_string(temp);</w:t>
       </w:r>
     </w:p>
     <w:p>
@@ -368,47 +321,8 @@
       <w:pPr>
         <w:pStyle w:val="NoSpacing"/>
       </w:pPr>
-      <w:proofErr w:type="spellStart"/>
-      <w:proofErr w:type="gramStart"/>
-      <w:r>
-        <w:t>int</w:t>
-      </w:r>
-      <w:proofErr w:type="spellEnd"/>
-      <w:proofErr w:type="gramEnd"/>
-      <w:r>
-        <w:t xml:space="preserve"> sensors_lm60(</w:t>
-      </w:r>
-      <w:proofErr w:type="spellStart"/>
-      <w:r>
-        <w:t>int</w:t>
-      </w:r>
-      <w:proofErr w:type="spellEnd"/>
-      <w:r>
-        <w:t xml:space="preserve"> </w:t>
-      </w:r>
-      <w:proofErr w:type="spellStart"/>
-      <w:r>
-        <w:t>powerPin</w:t>
-      </w:r>
-      <w:proofErr w:type="spellEnd"/>
-      <w:r>
-        <w:t xml:space="preserve">, </w:t>
-      </w:r>
-      <w:proofErr w:type="spellStart"/>
-      <w:r>
-        <w:t>int</w:t>
-      </w:r>
-      <w:proofErr w:type="spellEnd"/>
-      <w:r>
-        <w:t xml:space="preserve"> </w:t>
-      </w:r>
-      <w:proofErr w:type="spellStart"/>
-      <w:r>
-        <w:t>readPin</w:t>
-      </w:r>
-      <w:proofErr w:type="spellEnd"/>
-      <w:r>
-        <w:t>)</w:t>
+      <w:r>
+        <w:t>int sensors_lm60(int powerPin, int readPin)</w:t>
       </w:r>
     </w:p>
     <w:p>
@@ -424,222 +338,39 @@
         <w:pStyle w:val="NoSpacing"/>
       </w:pPr>
       <w:r>
-        <w:t xml:space="preserve">  </w:t>
-      </w:r>
-      <w:proofErr w:type="spellStart"/>
-      <w:r>
-        <w:t>pin_</w:t>
-      </w:r>
-      <w:proofErr w:type="gramStart"/>
-      <w:r>
-        <w:t>write</w:t>
-      </w:r>
-      <w:proofErr w:type="spellEnd"/>
-      <w:r>
-        <w:t>(</w:t>
-      </w:r>
-      <w:proofErr w:type="spellStart"/>
-      <w:proofErr w:type="gramEnd"/>
-      <w:r>
-        <w:t>powerPin</w:t>
-      </w:r>
-      <w:proofErr w:type="spellEnd"/>
-      <w:r>
-        <w:t>, HIGH);      // Turn the LM60 on</w:t>
-      </w:r>
-    </w:p>
-    <w:p>
-      <w:pPr>
-        <w:pStyle w:val="NoSpacing"/>
-      </w:pPr>
-      <w:r>
-        <w:t xml:space="preserve">  </w:t>
-      </w:r>
-      <w:proofErr w:type="spellStart"/>
-      <w:proofErr w:type="gramStart"/>
-      <w:r>
-        <w:t>analogReference</w:t>
-      </w:r>
-      <w:proofErr w:type="spellEnd"/>
-      <w:r>
-        <w:t>(</w:t>
-      </w:r>
-      <w:proofErr w:type="gramEnd"/>
-      <w:r>
-        <w:t xml:space="preserve">INTERNAL);      // Ref=1.1V. Okay up to 108 </w:t>
-      </w:r>
-      <w:proofErr w:type="spellStart"/>
-      <w:r>
-        <w:t>degC</w:t>
-      </w:r>
-      <w:proofErr w:type="spellEnd"/>
-      <w:r>
-        <w:t xml:space="preserve"> (424 + 6.25*108 = 1100mV)</w:t>
-      </w:r>
-    </w:p>
-    <w:p>
-      <w:pPr>
-        <w:pStyle w:val="NoSpacing"/>
-      </w:pPr>
-      <w:r>
-        <w:t xml:space="preserve">  </w:t>
-      </w:r>
-      <w:proofErr w:type="spellStart"/>
-      <w:proofErr w:type="gramStart"/>
-      <w:r>
-        <w:t>analogRead</w:t>
-      </w:r>
-      <w:proofErr w:type="spellEnd"/>
-      <w:r>
-        <w:t>(</w:t>
-      </w:r>
-      <w:proofErr w:type="spellStart"/>
-      <w:proofErr w:type="gramEnd"/>
-      <w:r>
-        <w:t>readPin</w:t>
-      </w:r>
-      <w:proofErr w:type="spellEnd"/>
-      <w:r>
-        <w:t>);            // Disregard the 1st conversion after changing ref (p.256)</w:t>
-      </w:r>
-    </w:p>
-    <w:p>
-      <w:pPr>
-        <w:pStyle w:val="NoSpacing"/>
-      </w:pPr>
-      <w:r>
-        <w:t xml:space="preserve">  </w:t>
-      </w:r>
-      <w:proofErr w:type="gramStart"/>
-      <w:r>
-        <w:t>delay(</w:t>
-      </w:r>
-      <w:proofErr w:type="gramEnd"/>
-      <w:r>
-        <w:t>10);                      // This is needed when switching references</w:t>
-      </w:r>
-    </w:p>
-    <w:p>
-      <w:pPr>
-        <w:pStyle w:val="NoSpacing"/>
-      </w:pPr>
-      <w:r>
-        <w:t xml:space="preserve">  </w:t>
-      </w:r>
-      <w:proofErr w:type="spellStart"/>
-      <w:proofErr w:type="gramStart"/>
-      <w:r>
-        <w:t>int</w:t>
-      </w:r>
-      <w:proofErr w:type="spellEnd"/>
-      <w:proofErr w:type="gramEnd"/>
-      <w:r>
-        <w:t xml:space="preserve"> </w:t>
-      </w:r>
-      <w:proofErr w:type="spellStart"/>
-      <w:r>
-        <w:t>adc</w:t>
-      </w:r>
-      <w:proofErr w:type="spellEnd"/>
-      <w:r>
-        <w:t xml:space="preserve"> = </w:t>
-      </w:r>
-      <w:proofErr w:type="spellStart"/>
-      <w:r>
-        <w:t>analogRead</w:t>
-      </w:r>
-      <w:proofErr w:type="spellEnd"/>
-      <w:r>
-        <w:t>(</w:t>
-      </w:r>
-      <w:proofErr w:type="spellStart"/>
-      <w:r>
-        <w:t>readPin</w:t>
-      </w:r>
-      <w:proofErr w:type="spellEnd"/>
-      <w:r>
-        <w:t>);  // Real read</w:t>
-      </w:r>
-    </w:p>
-    <w:p>
-      <w:pPr>
-        <w:pStyle w:val="NoSpacing"/>
-      </w:pPr>
-      <w:r>
-        <w:t xml:space="preserve">  </w:t>
-      </w:r>
-      <w:proofErr w:type="spellStart"/>
-      <w:r>
-        <w:t>pin_</w:t>
-      </w:r>
-      <w:proofErr w:type="gramStart"/>
-      <w:r>
-        <w:t>write</w:t>
-      </w:r>
-      <w:proofErr w:type="spellEnd"/>
-      <w:r>
-        <w:t>(</w:t>
-      </w:r>
-      <w:proofErr w:type="spellStart"/>
-      <w:proofErr w:type="gramEnd"/>
-      <w:r>
-        <w:t>powerPin</w:t>
-      </w:r>
-      <w:proofErr w:type="spellEnd"/>
-      <w:r>
-        <w:t>, LOW);       // Turn the LM60 off</w:t>
-      </w:r>
-    </w:p>
-    <w:p>
-      <w:pPr>
-        <w:pStyle w:val="NoSpacing"/>
-      </w:pPr>
-    </w:p>
-    <w:p>
-      <w:pPr>
-        <w:pStyle w:val="NoSpacing"/>
-      </w:pPr>
-      <w:r>
-        <w:t xml:space="preserve">  </w:t>
-      </w:r>
-      <w:proofErr w:type="spellStart"/>
-      <w:proofErr w:type="gramStart"/>
-      <w:r>
-        <w:t>int</w:t>
-      </w:r>
-      <w:proofErr w:type="spellEnd"/>
-      <w:proofErr w:type="gramEnd"/>
-      <w:r>
-        <w:t xml:space="preserve"> mV = 1100L * </w:t>
-      </w:r>
-      <w:proofErr w:type="spellStart"/>
-      <w:r>
-        <w:t>adc</w:t>
-      </w:r>
-      <w:proofErr w:type="spellEnd"/>
-      <w:r>
-        <w:t xml:space="preserve"> / 1024L;   // Millivolts</w:t>
-      </w:r>
-    </w:p>
-    <w:p>
-      <w:pPr>
-        <w:pStyle w:val="NoSpacing"/>
-      </w:pPr>
-    </w:p>
-    <w:p>
-      <w:pPr>
-        <w:pStyle w:val="NoSpacing"/>
-      </w:pPr>
-      <w:r>
-        <w:t xml:space="preserve">  </w:t>
-      </w:r>
-      <w:proofErr w:type="gramStart"/>
-      <w:r>
-        <w:t>switch(</w:t>
-      </w:r>
-      <w:proofErr w:type="gramEnd"/>
-      <w:r>
-        <w:t>TEMP_UNIT) {</w:t>
+        <w:t xml:space="preserve">  pin_write(powerPin, HIGH);      // Turn the LM60 on</w:t>
+      </w:r>
+    </w:p>
+    <w:p>
+      <w:pPr>
+        <w:pStyle w:val="NoSpacing"/>
+      </w:pPr>
+      <w:r>
+        <w:t xml:space="preserve">  analogReference(INTERNAL);      // Ref=1.1V. Okay up to 108 degC (424 + 6.25*108 = 1100mV)</w:t>
+      </w:r>
+    </w:p>
+    <w:p>
+      <w:pPr>
+        <w:pStyle w:val="NoSpacing"/>
+      </w:pPr>
+      <w:r>
+        <w:t xml:space="preserve">  analogRead(readPin);            // Disregard the 1st conversion after changing ref (p.256)</w:t>
+      </w:r>
+    </w:p>
+    <w:p>
+      <w:pPr>
+        <w:pStyle w:val="NoSpacing"/>
+      </w:pPr>
+      <w:r>
+        <w:t xml:space="preserve">  delay(10);                      // This is needed when switching references</w:t>
+      </w:r>
+    </w:p>
+    <w:p>
+      <w:pPr>
+        <w:pStyle w:val="NoSpacing"/>
+      </w:pPr>
+      <w:r>
+        <w:t xml:space="preserve">  int adc = analogRead(readPin);  // Real read</w:t>
       </w:r>
     </w:p>
     <w:p>
@@ -648,63 +379,65 @@
       </w:pPr>
       <w:r>
         <w:lastRenderedPageBreak/>
-        <w:t xml:space="preserve">    </w:t>
-      </w:r>
-      <w:proofErr w:type="gramStart"/>
-      <w:r>
-        <w:t>case</w:t>
-      </w:r>
-      <w:proofErr w:type="gramEnd"/>
-      <w:r>
-        <w:t xml:space="preserve"> 1: // C</w:t>
-      </w:r>
-    </w:p>
-    <w:p>
-      <w:pPr>
-        <w:pStyle w:val="NoSpacing"/>
-      </w:pPr>
-      <w:r>
-        <w:t xml:space="preserve">      // </w:t>
-      </w:r>
-      <w:proofErr w:type="gramStart"/>
-      <w:r>
-        <w:t>Vo(</w:t>
-      </w:r>
-      <w:proofErr w:type="gramEnd"/>
-      <w:r>
-        <w:t>mV) = (6.25*T) + 424 -&gt; T = (Vo - 424) * 100 / 625</w:t>
-      </w:r>
-    </w:p>
-    <w:p>
-      <w:pPr>
-        <w:pStyle w:val="NoSpacing"/>
-      </w:pPr>
-      <w:r>
-        <w:t xml:space="preserve">      </w:t>
-      </w:r>
-      <w:proofErr w:type="gramStart"/>
-      <w:r>
-        <w:t>return</w:t>
-      </w:r>
-      <w:proofErr w:type="gramEnd"/>
-      <w:r>
-        <w:t xml:space="preserve"> (4L * (mV - 424) / 25) + CALIBRATION_VAL;</w:t>
-      </w:r>
-    </w:p>
-    <w:p>
-      <w:pPr>
-        <w:pStyle w:val="NoSpacing"/>
-      </w:pPr>
-      <w:r>
-        <w:t xml:space="preserve">    </w:t>
-      </w:r>
-      <w:proofErr w:type="gramStart"/>
-      <w:r>
-        <w:t>case</w:t>
-      </w:r>
-      <w:proofErr w:type="gramEnd"/>
-      <w:r>
-        <w:t xml:space="preserve"> 2: // K</w:t>
+        <w:t xml:space="preserve">  pin_write(powerPin, LOW);       // Turn the LM60 off</w:t>
+      </w:r>
+    </w:p>
+    <w:p>
+      <w:pPr>
+        <w:pStyle w:val="NoSpacing"/>
+      </w:pPr>
+    </w:p>
+    <w:p>
+      <w:pPr>
+        <w:pStyle w:val="NoSpacing"/>
+      </w:pPr>
+      <w:r>
+        <w:t xml:space="preserve">  int mV = 1100L * adc / 1024L;   // Millivolts</w:t>
+      </w:r>
+    </w:p>
+    <w:p>
+      <w:pPr>
+        <w:pStyle w:val="NoSpacing"/>
+      </w:pPr>
+    </w:p>
+    <w:p>
+      <w:pPr>
+        <w:pStyle w:val="NoSpacing"/>
+      </w:pPr>
+      <w:r>
+        <w:t xml:space="preserve">  switch(TEMP_UNIT) {</w:t>
+      </w:r>
+    </w:p>
+    <w:p>
+      <w:pPr>
+        <w:pStyle w:val="NoSpacing"/>
+      </w:pPr>
+      <w:r>
+        <w:t xml:space="preserve">    case 1: // C</w:t>
+      </w:r>
+    </w:p>
+    <w:p>
+      <w:pPr>
+        <w:pStyle w:val="NoSpacing"/>
+      </w:pPr>
+      <w:r>
+        <w:t xml:space="preserve">      // Vo(mV) = (6.25*T) + 424 -&gt; T = (Vo - 424) * 100 / 625</w:t>
+      </w:r>
+    </w:p>
+    <w:p>
+      <w:pPr>
+        <w:pStyle w:val="NoSpacing"/>
+      </w:pPr>
+      <w:r>
+        <w:t xml:space="preserve">      return (4L * (mV - 424) / 25) + CALIBRATION_VAL;</w:t>
+      </w:r>
+    </w:p>
+    <w:p>
+      <w:pPr>
+        <w:pStyle w:val="NoSpacing"/>
+      </w:pPr>
+      <w:r>
+        <w:t xml:space="preserve">    case 2: // K</w:t>
       </w:r>
     </w:p>
     <w:p>
@@ -720,63 +453,31 @@
         <w:pStyle w:val="NoSpacing"/>
       </w:pPr>
       <w:r>
-        <w:t xml:space="preserve">      </w:t>
-      </w:r>
-      <w:proofErr w:type="gramStart"/>
-      <w:r>
-        <w:t>return</w:t>
-      </w:r>
-      <w:proofErr w:type="gramEnd"/>
-      <w:r>
-        <w:t xml:space="preserve"> (4L * (mV - 424) / 25) + 273 + CALIBRATION_VAL;</w:t>
-      </w:r>
-    </w:p>
-    <w:p>
-      <w:pPr>
-        <w:pStyle w:val="NoSpacing"/>
-      </w:pPr>
-      <w:r>
-        <w:t xml:space="preserve">    </w:t>
-      </w:r>
-      <w:proofErr w:type="gramStart"/>
-      <w:r>
-        <w:t>case</w:t>
-      </w:r>
-      <w:proofErr w:type="gramEnd"/>
-      <w:r>
-        <w:t xml:space="preserve"> 3: // F</w:t>
-      </w:r>
-    </w:p>
-    <w:p>
-      <w:pPr>
-        <w:pStyle w:val="NoSpacing"/>
-      </w:pPr>
-      <w:r>
-        <w:t xml:space="preserve">      // (9/5</w:t>
-      </w:r>
-      <w:proofErr w:type="gramStart"/>
-      <w:r>
-        <w:t>)C</w:t>
-      </w:r>
-      <w:proofErr w:type="gramEnd"/>
-      <w:r>
-        <w:t xml:space="preserve"> + 32 = F</w:t>
-      </w:r>
-    </w:p>
-    <w:p>
-      <w:pPr>
-        <w:pStyle w:val="NoSpacing"/>
-      </w:pPr>
-      <w:r>
-        <w:t xml:space="preserve">      </w:t>
-      </w:r>
-      <w:proofErr w:type="gramStart"/>
-      <w:r>
-        <w:t>return</w:t>
-      </w:r>
-      <w:proofErr w:type="gramEnd"/>
-      <w:r>
-        <w:t xml:space="preserve"> (36L * (mV - 424) / 125) + 32 + CALIBRATION_VAL;</w:t>
+        <w:t xml:space="preserve">      return (4L * (mV - 424) / 25) + 273 + CALIBRATION_VAL;</w:t>
+      </w:r>
+    </w:p>
+    <w:p>
+      <w:pPr>
+        <w:pStyle w:val="NoSpacing"/>
+      </w:pPr>
+      <w:r>
+        <w:t xml:space="preserve">    case 3: // F</w:t>
+      </w:r>
+    </w:p>
+    <w:p>
+      <w:pPr>
+        <w:pStyle w:val="NoSpacing"/>
+      </w:pPr>
+      <w:r>
+        <w:t xml:space="preserve">      // (9/5)C + 32 = F</w:t>
+      </w:r>
+    </w:p>
+    <w:p>
+      <w:pPr>
+        <w:pStyle w:val="NoSpacing"/>
+      </w:pPr>
+      <w:r>
+        <w:t xml:space="preserve">      return (36L * (mV - 424) / 125) + 32 + CALIBRATION_VAL;</w:t>
       </w:r>
     </w:p>
     <w:p>
@@ -809,15 +510,8 @@
       <w:pPr>
         <w:pStyle w:val="NoSpacing"/>
       </w:pPr>
-      <w:proofErr w:type="spellStart"/>
-      <w:proofErr w:type="gramStart"/>
-      <w:r>
-        <w:t>int</w:t>
-      </w:r>
-      <w:proofErr w:type="spellEnd"/>
-      <w:proofErr w:type="gramEnd"/>
-      <w:r>
-        <w:t xml:space="preserve"> sensors_ext_lm60()</w:t>
+      <w:r>
+        <w:t>int sensors_ext_lm60()</w:t>
       </w:r>
     </w:p>
     <w:p>
@@ -833,15 +527,7 @@
         <w:pStyle w:val="NoSpacing"/>
       </w:pPr>
       <w:r>
-        <w:t xml:space="preserve">  </w:t>
-      </w:r>
-      <w:proofErr w:type="gramStart"/>
-      <w:r>
-        <w:t>return</w:t>
-      </w:r>
-      <w:proofErr w:type="gramEnd"/>
-      <w:r>
-        <w:t xml:space="preserve"> sensors_lm60(EXTERNAL_LM60_VS_PIN, EXTERNAL_LM60_VOUT_PIN);</w:t>
+        <w:t xml:space="preserve">  return sensors_lm60(EXTERNAL_LM60_VS_PIN, EXTERNAL_LM60_VOUT_PIN);</w:t>
       </w:r>
     </w:p>
     <w:p>
@@ -861,15 +547,8 @@
       <w:pPr>
         <w:pStyle w:val="NoSpacing"/>
       </w:pPr>
-      <w:proofErr w:type="spellStart"/>
-      <w:proofErr w:type="gramStart"/>
-      <w:r>
-        <w:t>int</w:t>
-      </w:r>
-      <w:proofErr w:type="spellEnd"/>
-      <w:proofErr w:type="gramEnd"/>
-      <w:r>
-        <w:t xml:space="preserve"> sensors_int_lm60()</w:t>
+      <w:r>
+        <w:t>int sensors_int_lm60()</w:t>
       </w:r>
     </w:p>
     <w:p>
@@ -885,15 +564,7 @@
         <w:pStyle w:val="NoSpacing"/>
       </w:pPr>
       <w:r>
-        <w:t xml:space="preserve">  </w:t>
-      </w:r>
-      <w:proofErr w:type="gramStart"/>
-      <w:r>
-        <w:t>return</w:t>
-      </w:r>
-      <w:proofErr w:type="gramEnd"/>
-      <w:r>
-        <w:t xml:space="preserve"> sensors_lm60(INTERNAL_LM60_VS_PIN, INTERNAL_LM60_VOUT_PIN);</w:t>
+        <w:t xml:space="preserve">  return sensors_lm60(INTERNAL_LM60_VS_PIN, INTERNAL_LM60_VOUT_PIN);</w:t>
       </w:r>
     </w:p>
     <w:p>
@@ -931,14 +602,12 @@
           <w:b/>
         </w:rPr>
       </w:pPr>
-      <w:proofErr w:type="spellStart"/>
       <w:r>
         <w:rPr>
           <w:b/>
         </w:rPr>
         <w:t>config.h</w:t>
       </w:r>
-      <w:proofErr w:type="spellEnd"/>
     </w:p>
     <w:p>
       <w:pPr>
@@ -958,23 +627,7 @@
         <w:pStyle w:val="NoSpacing"/>
       </w:pPr>
       <w:r>
-        <w:t>// to (</w:t>
-      </w:r>
-      <w:proofErr w:type="spellStart"/>
-      <w:r>
-        <w:t>arduino</w:t>
-      </w:r>
-      <w:proofErr w:type="spellEnd"/>
-      <w:r>
-        <w:t>) digital pins, whereas VOUT refers to (</w:t>
-      </w:r>
-      <w:proofErr w:type="spellStart"/>
-      <w:r>
-        <w:t>arduino</w:t>
-      </w:r>
-      <w:proofErr w:type="spellEnd"/>
-      <w:r>
-        <w:t>) analog pins.</w:t>
+        <w:t>// to (arduino) digital pins, whereas VOUT refers to (arduino) analog pins.</w:t>
       </w:r>
     </w:p>
     <w:p>
@@ -1077,6 +730,7 @@
         <w:pStyle w:val="NoSpacing"/>
       </w:pPr>
       <w:r>
+        <w:lastRenderedPageBreak/>
         <w:t>#define VMETER_R1       10000</w:t>
       </w:r>
     </w:p>
@@ -1113,8 +767,6 @@
       <w:pPr>
         <w:pStyle w:val="NoSpacing"/>
       </w:pPr>
-      <w:bookmarkStart w:id="0" w:name="_GoBack"/>
-      <w:bookmarkEnd w:id="0"/>
     </w:p>
     <w:p>
       <w:pPr>
@@ -1139,31 +791,16 @@
       <w:pPr>
         <w:pStyle w:val="NoSpacing"/>
       </w:pPr>
-      <w:proofErr w:type="gramStart"/>
       <w:r>
         <w:t>void</w:t>
       </w:r>
-      <w:proofErr w:type="gramEnd"/>
-    </w:p>
-    <w:p>
-      <w:pPr>
-        <w:pStyle w:val="NoSpacing"/>
-      </w:pPr>
-      <w:r>
-        <w:t>ax25_send_</w:t>
-      </w:r>
-      <w:proofErr w:type="gramStart"/>
-      <w:r>
-        <w:t>string(</w:t>
-      </w:r>
-      <w:proofErr w:type="spellStart"/>
-      <w:proofErr w:type="gramEnd"/>
-      <w:r>
-        <w:t>const</w:t>
-      </w:r>
-      <w:proofErr w:type="spellEnd"/>
-      <w:r>
-        <w:t xml:space="preserve"> char *string)</w:t>
+    </w:p>
+    <w:p>
+      <w:pPr>
+        <w:pStyle w:val="NoSpacing"/>
+      </w:pPr>
+      <w:r>
+        <w:t>ax25_send_string(const char *string)</w:t>
       </w:r>
     </w:p>
     <w:p>
@@ -1179,49 +816,23 @@
         <w:pStyle w:val="NoSpacing"/>
       </w:pPr>
       <w:r>
-        <w:t xml:space="preserve">  </w:t>
-      </w:r>
-      <w:proofErr w:type="spellStart"/>
-      <w:proofErr w:type="gramStart"/>
-      <w:r>
-        <w:t>int</w:t>
-      </w:r>
-      <w:proofErr w:type="spellEnd"/>
-      <w:proofErr w:type="gramEnd"/>
-      <w:r>
-        <w:t xml:space="preserve"> i;</w:t>
-      </w:r>
-    </w:p>
-    <w:p>
-      <w:pPr>
-        <w:pStyle w:val="NoSpacing"/>
-      </w:pPr>
-      <w:r>
-        <w:t xml:space="preserve">  </w:t>
-      </w:r>
-      <w:proofErr w:type="gramStart"/>
-      <w:r>
-        <w:t>for</w:t>
-      </w:r>
-      <w:proofErr w:type="gramEnd"/>
-      <w:r>
-        <w:t xml:space="preserve"> (i = 0; string[i]; i++) {</w:t>
-      </w:r>
-    </w:p>
-    <w:p>
-      <w:pPr>
-        <w:pStyle w:val="NoSpacing"/>
-      </w:pPr>
-      <w:r>
-        <w:t xml:space="preserve">    ax25_send_</w:t>
-      </w:r>
-      <w:proofErr w:type="gramStart"/>
-      <w:r>
-        <w:t>byte(</w:t>
-      </w:r>
-      <w:proofErr w:type="gramEnd"/>
-      <w:r>
-        <w:t>string[i]);</w:t>
+        <w:t xml:space="preserve">  int i;</w:t>
+      </w:r>
+    </w:p>
+    <w:p>
+      <w:pPr>
+        <w:pStyle w:val="NoSpacing"/>
+      </w:pPr>
+      <w:r>
+        <w:t xml:space="preserve">  for (i = 0; string[i]; i++) {</w:t>
+      </w:r>
+    </w:p>
+    <w:p>
+      <w:pPr>
+        <w:pStyle w:val="NoSpacing"/>
+      </w:pPr>
+      <w:r>
+        <w:t xml:space="preserve">    ax25_send_byte(string[i]);</w:t>
       </w:r>
     </w:p>
     <w:p>

</xml_diff>